<commit_message>
+ can't complete import export
</commit_message>
<xml_diff>
--- a/ionic tutorial/ionic-zero.docx
+++ b/ionic tutorial/ionic-zero.docx
@@ -1,6 +1,6 @@
 
 <file path=word/document.xml><?xml version="1.0" encoding="utf-8"?>
-<w:document xmlns:wpc="http://schemas.microsoft.com/office/word/2010/wordprocessingCanvas" xmlns:cx="http://schemas.microsoft.com/office/drawing/2014/chartex" xmlns:mc="http://schemas.openxmlformats.org/markup-compatibility/2006" xmlns:o="urn:schemas-microsoft-com:office:office" xmlns:r="http://schemas.openxmlformats.org/officeDocument/2006/relationships" xmlns:m="http://schemas.openxmlformats.org/officeDocument/2006/math" xmlns:v="urn:schemas-microsoft-com:vml" xmlns:wp14="http://schemas.microsoft.com/office/word/2010/wordprocessingDrawing" xmlns:wp="http://schemas.openxmlformats.org/drawingml/2006/wordprocessingDrawing" xmlns:w10="urn:schemas-microsoft-com:office:word" xmlns:w="http://schemas.openxmlformats.org/wordprocessingml/2006/main" xmlns:w14="http://schemas.microsoft.com/office/word/2010/wordml" xmlns:w15="http://schemas.microsoft.com/office/word/2012/wordml" xmlns:w16se="http://schemas.microsoft.com/office/word/2015/wordml/symex" xmlns:wpg="http://schemas.microsoft.com/office/word/2010/wordprocessingGroup" xmlns:wpi="http://schemas.microsoft.com/office/word/2010/wordprocessingInk" xmlns:wne="http://schemas.microsoft.com/office/word/2006/wordml" xmlns:wps="http://schemas.microsoft.com/office/word/2010/wordprocessingShape" mc:Ignorable="w14 w15 w16se wp14">
+<w:document xmlns:wpc="http://schemas.microsoft.com/office/word/2010/wordprocessingCanvas" xmlns:cx="http://schemas.microsoft.com/office/drawing/2014/chartex" xmlns:cx1="http://schemas.microsoft.com/office/drawing/2015/9/8/chartex" xmlns:cx2="http://schemas.microsoft.com/office/drawing/2015/10/21/chartex" xmlns:cx3="http://schemas.microsoft.com/office/drawing/2016/5/9/chartex" xmlns:cx4="http://schemas.microsoft.com/office/drawing/2016/5/10/chartex" xmlns:cx5="http://schemas.microsoft.com/office/drawing/2016/5/11/chartex" xmlns:cx6="http://schemas.microsoft.com/office/drawing/2016/5/12/chartex" xmlns:cx7="http://schemas.microsoft.com/office/drawing/2016/5/13/chartex" xmlns:cx8="http://schemas.microsoft.com/office/drawing/2016/5/14/chartex" xmlns:mc="http://schemas.openxmlformats.org/markup-compatibility/2006" xmlns:aink="http://schemas.microsoft.com/office/drawing/2016/ink" xmlns:am3d="http://schemas.microsoft.com/office/drawing/2017/model3d" xmlns:o="urn:schemas-microsoft-com:office:office" xmlns:r="http://schemas.openxmlformats.org/officeDocument/2006/relationships" xmlns:m="http://schemas.openxmlformats.org/officeDocument/2006/math" xmlns:v="urn:schemas-microsoft-com:vml" xmlns:wp14="http://schemas.microsoft.com/office/word/2010/wordprocessingDrawing" xmlns:wp="http://schemas.openxmlformats.org/drawingml/2006/wordprocessingDrawing" xmlns:w10="urn:schemas-microsoft-com:office:word" xmlns:w="http://schemas.openxmlformats.org/wordprocessingml/2006/main" xmlns:w14="http://schemas.microsoft.com/office/word/2010/wordml" xmlns:w15="http://schemas.microsoft.com/office/word/2012/wordml" xmlns:w16cid="http://schemas.microsoft.com/office/word/2016/wordml/cid" xmlns:w16se="http://schemas.microsoft.com/office/word/2015/wordml/symex" xmlns:wpg="http://schemas.microsoft.com/office/word/2010/wordprocessingGroup" xmlns:wpi="http://schemas.microsoft.com/office/word/2010/wordprocessingInk" xmlns:wne="http://schemas.microsoft.com/office/word/2006/wordml" xmlns:wps="http://schemas.microsoft.com/office/word/2010/wordprocessingShape" mc:Ignorable="w14 w15 w16se w16cid wp14">
   <w:body>
     <w:p>
       <w:pPr>
@@ -3336,6 +3336,67 @@
     </w:p>
     <w:p>
       <w:pPr>
+        <w:pStyle w:val="Heading3"/>
+      </w:pPr>
+      <w:r>
+        <w:lastRenderedPageBreak/>
+        <w:t>Vì sao cần sử dụng typescript</w:t>
+      </w:r>
+    </w:p>
+    <w:p>
+      <w:pPr>
+        <w:numPr>
+          <w:ilvl w:val="0"/>
+          <w:numId w:val="2"/>
+        </w:numPr>
+        <w:shd w:val="clear" w:color="auto" w:fill="FFFFFF"/>
+        <w:spacing w:before="100" w:beforeAutospacing="1" w:after="100" w:afterAutospacing="1" w:line="240" w:lineRule="auto"/>
+        <w:rPr>
+          <w:rFonts w:ascii="Arial" w:eastAsia="Times New Roman" w:hAnsi="Arial" w:cs="Arial"/>
+          <w:sz w:val="23"/>
+          <w:szCs w:val="23"/>
+        </w:rPr>
+      </w:pPr>
+      <w:r>
+        <w:rPr>
+          <w:rFonts w:ascii="Arial" w:eastAsia="Times New Roman" w:hAnsi="Arial" w:cs="Arial"/>
+          <w:sz w:val="23"/>
+          <w:szCs w:val="23"/>
+        </w:rPr>
+        <w:t>Dễ dàng tổ chức code cho các ứng dụng cực lớn và phức tạp nhờ modules, namespaces và hỗ trợ OOP mạnh mẽ.</w:t>
+      </w:r>
+    </w:p>
+    <w:p>
+      <w:pPr>
+        <w:numPr>
+          <w:ilvl w:val="0"/>
+          <w:numId w:val="2"/>
+        </w:numPr>
+        <w:shd w:val="clear" w:color="auto" w:fill="FFFFFF"/>
+        <w:spacing w:before="100" w:beforeAutospacing="1" w:after="100" w:afterAutospacing="1" w:line="240" w:lineRule="auto"/>
+        <w:rPr>
+          <w:rFonts w:ascii="Arial" w:eastAsia="Times New Roman" w:hAnsi="Arial" w:cs="Arial"/>
+          <w:sz w:val="23"/>
+          <w:szCs w:val="23"/>
+        </w:rPr>
+      </w:pPr>
+      <w:r>
+        <w:rPr>
+          <w:rFonts w:ascii="Arial" w:eastAsia="Times New Roman" w:hAnsi="Arial" w:cs="Arial"/>
+          <w:sz w:val="23"/>
+          <w:szCs w:val="23"/>
+        </w:rPr>
+        <w:t>TypeScript có một bước biên dịch thành JavaScript, sẽ bắt tất cả các loại lỗi trước khi chúng chạy và làm hỏng một vài thứ.</w:t>
+      </w:r>
+    </w:p>
+    <w:p>
+      <w:r>
+        <w:t>…</w:t>
+      </w:r>
+    </w:p>
+    <w:p/>
+    <w:p>
+      <w:pPr>
         <w:pStyle w:val="Heading2"/>
       </w:pPr>
       <w:r>
@@ -3422,7 +3483,6 @@
           <w:sz w:val="25"/>
           <w:szCs w:val="25"/>
         </w:rPr>
-        <w:lastRenderedPageBreak/>
         <w:t>Var</w:t>
       </w:r>
       <w:r>
@@ -4647,6 +4707,7 @@
           <w:sz w:val="18"/>
           <w:szCs w:val="18"/>
         </w:rPr>
+        <w:lastRenderedPageBreak/>
         <w:t xml:space="preserve">output </w:t>
       </w:r>
       <w:r>
@@ -5027,7 +5088,6 @@
           <w:sz w:val="18"/>
           <w:szCs w:val="18"/>
         </w:rPr>
-        <w:lastRenderedPageBreak/>
         <w:t xml:space="preserve">let </w:t>
       </w:r>
       <w:r>
@@ -5542,17 +5602,1522 @@
     </w:p>
     <w:p>
       <w:pPr>
-        <w:pStyle w:val="HTMLPreformatted"/>
+        <w:pStyle w:val="Heading3"/>
+      </w:pPr>
+      <w:r>
+        <w:t>Map()</w:t>
+      </w:r>
+    </w:p>
+    <w:p>
+      <w:r>
+        <w:t>Hàm này khá giống map trong java8:</w:t>
+      </w:r>
+    </w:p>
+    <w:p>
+      <w:r>
+        <w:rPr>
+          <w:noProof/>
+        </w:rPr>
+        <w:lastRenderedPageBreak/>
+        <w:drawing>
+          <wp:inline distT="0" distB="0" distL="0" distR="0" wp14:anchorId="3C3EA8C7" wp14:editId="449BAB08">
+            <wp:extent cx="4495800" cy="3983355"/>
+            <wp:effectExtent l="0" t="0" r="0" b="0"/>
+            <wp:docPr id="18" name="Picture 18"/>
+            <wp:cNvGraphicFramePr>
+              <a:graphicFrameLocks xmlns:a="http://schemas.openxmlformats.org/drawingml/2006/main" noChangeAspect="1"/>
+            </wp:cNvGraphicFramePr>
+            <a:graphic xmlns:a="http://schemas.openxmlformats.org/drawingml/2006/main">
+              <a:graphicData uri="http://schemas.openxmlformats.org/drawingml/2006/picture">
+                <pic:pic xmlns:pic="http://schemas.openxmlformats.org/drawingml/2006/picture">
+                  <pic:nvPicPr>
+                    <pic:cNvPr id="0" name="Picture 1"/>
+                    <pic:cNvPicPr>
+                      <a:picLocks noChangeAspect="1" noChangeArrowheads="1"/>
+                    </pic:cNvPicPr>
+                  </pic:nvPicPr>
+                  <pic:blipFill>
+                    <a:blip r:embed="rId41">
+                      <a:extLst>
+                        <a:ext uri="{28A0092B-C50C-407E-A947-70E740481C1C}">
+                          <a14:useLocalDpi xmlns:a14="http://schemas.microsoft.com/office/drawing/2010/main" val="0"/>
+                        </a:ext>
+                      </a:extLst>
+                    </a:blip>
+                    <a:srcRect/>
+                    <a:stretch>
+                      <a:fillRect/>
+                    </a:stretch>
+                  </pic:blipFill>
+                  <pic:spPr bwMode="auto">
+                    <a:xfrm>
+                      <a:off x="0" y="0"/>
+                      <a:ext cx="4495800" cy="3983355"/>
+                    </a:xfrm>
+                    <a:prstGeom prst="rect">
+                      <a:avLst/>
+                    </a:prstGeom>
+                    <a:noFill/>
+                    <a:ln>
+                      <a:noFill/>
+                    </a:ln>
+                  </pic:spPr>
+                </pic:pic>
+              </a:graphicData>
+            </a:graphic>
+          </wp:inline>
+        </w:drawing>
+      </w:r>
+    </w:p>
+    <w:p>
+      <w:pPr>
+        <w:pStyle w:val="Heading3"/>
+      </w:pPr>
+      <w:r>
+        <w:t>Every()</w:t>
+      </w:r>
+    </w:p>
+    <w:p>
+      <w:hyperlink r:id="rId42" w:history="1">
+        <w:r>
+          <w:rPr>
+            <w:rStyle w:val="Hyperlink"/>
+          </w:rPr>
+          <w:t>https://developer.mozilla.org/en-US/docs/Web/JavaScript/Reference/Global_Objects/Array/every</w:t>
+        </w:r>
+      </w:hyperlink>
+    </w:p>
+    <w:p/>
+    <w:p>
+      <w:r>
+        <w:rPr>
+          <w:noProof/>
+        </w:rPr>
+        <w:lastRenderedPageBreak/>
+        <w:drawing>
+          <wp:inline distT="0" distB="0" distL="0" distR="0" wp14:anchorId="6194CDEF" wp14:editId="21CD7C5B">
+            <wp:extent cx="4710430" cy="4121785"/>
+            <wp:effectExtent l="0" t="0" r="0" b="0"/>
+            <wp:docPr id="19" name="Picture 19"/>
+            <wp:cNvGraphicFramePr>
+              <a:graphicFrameLocks xmlns:a="http://schemas.openxmlformats.org/drawingml/2006/main" noChangeAspect="1"/>
+            </wp:cNvGraphicFramePr>
+            <a:graphic xmlns:a="http://schemas.openxmlformats.org/drawingml/2006/main">
+              <a:graphicData uri="http://schemas.openxmlformats.org/drawingml/2006/picture">
+                <pic:pic xmlns:pic="http://schemas.openxmlformats.org/drawingml/2006/picture">
+                  <pic:nvPicPr>
+                    <pic:cNvPr id="0" name="Picture 2"/>
+                    <pic:cNvPicPr>
+                      <a:picLocks noChangeAspect="1" noChangeArrowheads="1"/>
+                    </pic:cNvPicPr>
+                  </pic:nvPicPr>
+                  <pic:blipFill>
+                    <a:blip r:embed="rId43">
+                      <a:extLst>
+                        <a:ext uri="{28A0092B-C50C-407E-A947-70E740481C1C}">
+                          <a14:useLocalDpi xmlns:a14="http://schemas.microsoft.com/office/drawing/2010/main" val="0"/>
+                        </a:ext>
+                      </a:extLst>
+                    </a:blip>
+                    <a:srcRect/>
+                    <a:stretch>
+                      <a:fillRect/>
+                    </a:stretch>
+                  </pic:blipFill>
+                  <pic:spPr bwMode="auto">
+                    <a:xfrm>
+                      <a:off x="0" y="0"/>
+                      <a:ext cx="4710430" cy="4121785"/>
+                    </a:xfrm>
+                    <a:prstGeom prst="rect">
+                      <a:avLst/>
+                    </a:prstGeom>
+                    <a:noFill/>
+                    <a:ln>
+                      <a:noFill/>
+                    </a:ln>
+                  </pic:spPr>
+                </pic:pic>
+              </a:graphicData>
+            </a:graphic>
+          </wp:inline>
+        </w:drawing>
+      </w:r>
+    </w:p>
+    <w:p>
+      <w:pPr>
+        <w:pStyle w:val="Heading3"/>
+      </w:pPr>
+      <w:r>
+        <w:lastRenderedPageBreak/>
+        <w:t>Filter()</w:t>
+      </w:r>
+    </w:p>
+    <w:p>
+      <w:r>
+        <w:rPr>
+          <w:noProof/>
+        </w:rPr>
+        <w:drawing>
+          <wp:inline distT="0" distB="0" distL="0" distR="0" wp14:anchorId="49958E78" wp14:editId="6A3E7A46">
+            <wp:extent cx="5936615" cy="4350385"/>
+            <wp:effectExtent l="0" t="0" r="6985" b="0"/>
+            <wp:docPr id="20" name="Picture 20"/>
+            <wp:cNvGraphicFramePr>
+              <a:graphicFrameLocks xmlns:a="http://schemas.openxmlformats.org/drawingml/2006/main" noChangeAspect="1"/>
+            </wp:cNvGraphicFramePr>
+            <a:graphic xmlns:a="http://schemas.openxmlformats.org/drawingml/2006/main">
+              <a:graphicData uri="http://schemas.openxmlformats.org/drawingml/2006/picture">
+                <pic:pic xmlns:pic="http://schemas.openxmlformats.org/drawingml/2006/picture">
+                  <pic:nvPicPr>
+                    <pic:cNvPr id="0" name="Picture 3"/>
+                    <pic:cNvPicPr>
+                      <a:picLocks noChangeAspect="1" noChangeArrowheads="1"/>
+                    </pic:cNvPicPr>
+                  </pic:nvPicPr>
+                  <pic:blipFill>
+                    <a:blip r:embed="rId44">
+                      <a:extLst>
+                        <a:ext uri="{28A0092B-C50C-407E-A947-70E740481C1C}">
+                          <a14:useLocalDpi xmlns:a14="http://schemas.microsoft.com/office/drawing/2010/main" val="0"/>
+                        </a:ext>
+                      </a:extLst>
+                    </a:blip>
+                    <a:srcRect/>
+                    <a:stretch>
+                      <a:fillRect/>
+                    </a:stretch>
+                  </pic:blipFill>
+                  <pic:spPr bwMode="auto">
+                    <a:xfrm>
+                      <a:off x="0" y="0"/>
+                      <a:ext cx="5936615" cy="4350385"/>
+                    </a:xfrm>
+                    <a:prstGeom prst="rect">
+                      <a:avLst/>
+                    </a:prstGeom>
+                    <a:noFill/>
+                    <a:ln>
+                      <a:noFill/>
+                    </a:ln>
+                  </pic:spPr>
+                </pic:pic>
+              </a:graphicData>
+            </a:graphic>
+          </wp:inline>
+        </w:drawing>
+      </w:r>
+    </w:p>
+    <w:p>
+      <w:pPr>
+        <w:pStyle w:val="Heading3"/>
+      </w:pPr>
+      <w:r>
+        <w:lastRenderedPageBreak/>
+        <w:t>ForEach()</w:t>
+      </w:r>
+    </w:p>
+    <w:p>
+      <w:r>
+        <w:rPr>
+          <w:noProof/>
+        </w:rPr>
+        <w:drawing>
+          <wp:inline distT="0" distB="0" distL="0" distR="0" wp14:anchorId="0474D568" wp14:editId="6D0D7317">
+            <wp:extent cx="5853430" cy="4572000"/>
+            <wp:effectExtent l="0" t="0" r="0" b="0"/>
+            <wp:docPr id="21" name="Picture 21"/>
+            <wp:cNvGraphicFramePr>
+              <a:graphicFrameLocks xmlns:a="http://schemas.openxmlformats.org/drawingml/2006/main" noChangeAspect="1"/>
+            </wp:cNvGraphicFramePr>
+            <a:graphic xmlns:a="http://schemas.openxmlformats.org/drawingml/2006/main">
+              <a:graphicData uri="http://schemas.openxmlformats.org/drawingml/2006/picture">
+                <pic:pic xmlns:pic="http://schemas.openxmlformats.org/drawingml/2006/picture">
+                  <pic:nvPicPr>
+                    <pic:cNvPr id="0" name="Picture 4"/>
+                    <pic:cNvPicPr>
+                      <a:picLocks noChangeAspect="1" noChangeArrowheads="1"/>
+                    </pic:cNvPicPr>
+                  </pic:nvPicPr>
+                  <pic:blipFill>
+                    <a:blip r:embed="rId45">
+                      <a:extLst>
+                        <a:ext uri="{28A0092B-C50C-407E-A947-70E740481C1C}">
+                          <a14:useLocalDpi xmlns:a14="http://schemas.microsoft.com/office/drawing/2010/main" val="0"/>
+                        </a:ext>
+                      </a:extLst>
+                    </a:blip>
+                    <a:srcRect/>
+                    <a:stretch>
+                      <a:fillRect/>
+                    </a:stretch>
+                  </pic:blipFill>
+                  <pic:spPr bwMode="auto">
+                    <a:xfrm>
+                      <a:off x="0" y="0"/>
+                      <a:ext cx="5853430" cy="4572000"/>
+                    </a:xfrm>
+                    <a:prstGeom prst="rect">
+                      <a:avLst/>
+                    </a:prstGeom>
+                    <a:noFill/>
+                    <a:ln>
+                      <a:noFill/>
+                    </a:ln>
+                  </pic:spPr>
+                </pic:pic>
+              </a:graphicData>
+            </a:graphic>
+          </wp:inline>
+        </w:drawing>
+      </w:r>
+    </w:p>
+    <w:p>
+      <w:pPr>
+        <w:pStyle w:val="Heading2"/>
+      </w:pPr>
+      <w:r>
+        <w:t>5. Tuple</w:t>
+      </w:r>
+    </w:p>
+    <w:p>
+      <w:r>
+        <w:t>Tuple giống như Array nhưng cho nhiều type khác nhau trong element.</w:t>
+      </w:r>
+    </w:p>
+    <w:p>
+      <w:r>
+        <w:t>Ví dụ:</w:t>
+      </w:r>
+    </w:p>
+    <w:p>
+      <w:pPr>
         <w:shd w:val="clear" w:color="auto" w:fill="FFFFFF"/>
-        <w:rPr>
-          <w:color w:val="000000"/>
-          <w:sz w:val="18"/>
-          <w:szCs w:val="18"/>
-        </w:rPr>
-      </w:pPr>
+        <w:tabs>
+          <w:tab w:val="left" w:pos="916"/>
+          <w:tab w:val="left" w:pos="1832"/>
+          <w:tab w:val="left" w:pos="2748"/>
+          <w:tab w:val="left" w:pos="3664"/>
+          <w:tab w:val="left" w:pos="4580"/>
+          <w:tab w:val="left" w:pos="5496"/>
+          <w:tab w:val="left" w:pos="6412"/>
+          <w:tab w:val="left" w:pos="7328"/>
+          <w:tab w:val="left" w:pos="8244"/>
+          <w:tab w:val="left" w:pos="9160"/>
+          <w:tab w:val="left" w:pos="10076"/>
+          <w:tab w:val="left" w:pos="10992"/>
+          <w:tab w:val="left" w:pos="11908"/>
+          <w:tab w:val="left" w:pos="12824"/>
+          <w:tab w:val="left" w:pos="13740"/>
+          <w:tab w:val="left" w:pos="14656"/>
+        </w:tabs>
+        <w:spacing w:after="0" w:line="240" w:lineRule="auto"/>
+        <w:rPr>
+          <w:rFonts w:ascii="Courier New" w:eastAsia="Times New Roman" w:hAnsi="Courier New" w:cs="Courier New"/>
+          <w:color w:val="000000"/>
+          <w:sz w:val="14"/>
+          <w:szCs w:val="14"/>
+        </w:rPr>
+      </w:pPr>
+      <w:r>
+        <w:rPr>
+          <w:rFonts w:ascii="Courier New" w:eastAsia="Times New Roman" w:hAnsi="Courier New" w:cs="Courier New"/>
+          <w:b/>
+          <w:bCs/>
+          <w:color w:val="000080"/>
+          <w:sz w:val="14"/>
+          <w:szCs w:val="14"/>
+        </w:rPr>
+        <w:t xml:space="preserve">var </w:t>
+      </w:r>
+      <w:r>
+        <w:rPr>
+          <w:rFonts w:ascii="Courier New" w:eastAsia="Times New Roman" w:hAnsi="Courier New" w:cs="Courier New"/>
+          <w:b/>
+          <w:bCs/>
+          <w:i/>
+          <w:iCs/>
+          <w:color w:val="660E7A"/>
+          <w:sz w:val="14"/>
+          <w:szCs w:val="14"/>
+        </w:rPr>
+        <w:t xml:space="preserve">mytuple </w:t>
+      </w:r>
+      <w:r>
+        <w:rPr>
+          <w:rFonts w:ascii="Courier New" w:eastAsia="Times New Roman" w:hAnsi="Courier New" w:cs="Courier New"/>
+          <w:color w:val="000000"/>
+          <w:sz w:val="14"/>
+          <w:szCs w:val="14"/>
+        </w:rPr>
+        <w:t>= [</w:t>
+      </w:r>
+      <w:r>
+        <w:rPr>
+          <w:rFonts w:ascii="Courier New" w:eastAsia="Times New Roman" w:hAnsi="Courier New" w:cs="Courier New"/>
+          <w:color w:val="0000FF"/>
+          <w:sz w:val="14"/>
+          <w:szCs w:val="14"/>
+        </w:rPr>
+        <w:t>10</w:t>
+      </w:r>
+      <w:r>
+        <w:rPr>
+          <w:rFonts w:ascii="Courier New" w:eastAsia="Times New Roman" w:hAnsi="Courier New" w:cs="Courier New"/>
+          <w:color w:val="000000"/>
+          <w:sz w:val="14"/>
+          <w:szCs w:val="14"/>
+        </w:rPr>
+        <w:t xml:space="preserve">, </w:t>
+      </w:r>
+      <w:r>
+        <w:rPr>
+          <w:rFonts w:ascii="Courier New" w:eastAsia="Times New Roman" w:hAnsi="Courier New" w:cs="Courier New"/>
+          <w:b/>
+          <w:bCs/>
+          <w:color w:val="008000"/>
+          <w:sz w:val="14"/>
+          <w:szCs w:val="14"/>
+        </w:rPr>
+        <w:t>"Hello"</w:t>
+      </w:r>
+      <w:r>
+        <w:rPr>
+          <w:rFonts w:ascii="Courier New" w:eastAsia="Times New Roman" w:hAnsi="Courier New" w:cs="Courier New"/>
+          <w:color w:val="000000"/>
+          <w:sz w:val="14"/>
+          <w:szCs w:val="14"/>
+        </w:rPr>
+        <w:t xml:space="preserve">]; </w:t>
+      </w:r>
+      <w:r>
+        <w:rPr>
+          <w:rFonts w:ascii="Courier New" w:eastAsia="Times New Roman" w:hAnsi="Courier New" w:cs="Courier New"/>
+          <w:i/>
+          <w:iCs/>
+          <w:color w:val="808080"/>
+          <w:sz w:val="14"/>
+          <w:szCs w:val="14"/>
+        </w:rPr>
+        <w:t>//create a  tuple</w:t>
+      </w:r>
+      <w:r>
+        <w:rPr>
+          <w:rFonts w:ascii="Courier New" w:eastAsia="Times New Roman" w:hAnsi="Courier New" w:cs="Courier New"/>
+          <w:i/>
+          <w:iCs/>
+          <w:color w:val="808080"/>
+          <w:sz w:val="14"/>
+          <w:szCs w:val="14"/>
+        </w:rPr>
+        <w:br/>
+      </w:r>
+      <w:r>
+        <w:rPr>
+          <w:rFonts w:ascii="Courier New" w:eastAsia="Times New Roman" w:hAnsi="Courier New" w:cs="Courier New"/>
+          <w:i/>
+          <w:iCs/>
+          <w:color w:val="000000"/>
+          <w:sz w:val="14"/>
+          <w:szCs w:val="14"/>
+        </w:rPr>
+        <w:t>logTypeAndValue</w:t>
+      </w:r>
+      <w:r>
+        <w:rPr>
+          <w:rFonts w:ascii="Courier New" w:eastAsia="Times New Roman" w:hAnsi="Courier New" w:cs="Courier New"/>
+          <w:color w:val="000000"/>
+          <w:sz w:val="14"/>
+          <w:szCs w:val="14"/>
+        </w:rPr>
+        <w:t>(</w:t>
+      </w:r>
+      <w:r>
+        <w:rPr>
+          <w:rFonts w:ascii="Courier New" w:eastAsia="Times New Roman" w:hAnsi="Courier New" w:cs="Courier New"/>
+          <w:b/>
+          <w:bCs/>
+          <w:i/>
+          <w:iCs/>
+          <w:color w:val="660E7A"/>
+          <w:sz w:val="14"/>
+          <w:szCs w:val="14"/>
+        </w:rPr>
+        <w:t>mytuple</w:t>
+      </w:r>
+      <w:r>
+        <w:rPr>
+          <w:rFonts w:ascii="Courier New" w:eastAsia="Times New Roman" w:hAnsi="Courier New" w:cs="Courier New"/>
+          <w:color w:val="000000"/>
+          <w:sz w:val="14"/>
+          <w:szCs w:val="14"/>
+        </w:rPr>
+        <w:t>[</w:t>
+      </w:r>
+      <w:r>
+        <w:rPr>
+          <w:rFonts w:ascii="Courier New" w:eastAsia="Times New Roman" w:hAnsi="Courier New" w:cs="Courier New"/>
+          <w:color w:val="0000FF"/>
+          <w:sz w:val="14"/>
+          <w:szCs w:val="14"/>
+        </w:rPr>
+        <w:t>0</w:t>
+      </w:r>
+      <w:r>
+        <w:rPr>
+          <w:rFonts w:ascii="Courier New" w:eastAsia="Times New Roman" w:hAnsi="Courier New" w:cs="Courier New"/>
+          <w:color w:val="000000"/>
+          <w:sz w:val="14"/>
+          <w:szCs w:val="14"/>
+        </w:rPr>
+        <w:t>]);</w:t>
+      </w:r>
+      <w:r>
+        <w:rPr>
+          <w:rFonts w:ascii="Courier New" w:eastAsia="Times New Roman" w:hAnsi="Courier New" w:cs="Courier New"/>
+          <w:color w:val="000000"/>
+          <w:sz w:val="14"/>
+          <w:szCs w:val="14"/>
+        </w:rPr>
+        <w:br/>
+      </w:r>
+      <w:r>
+        <w:rPr>
+          <w:rFonts w:ascii="Courier New" w:eastAsia="Times New Roman" w:hAnsi="Courier New" w:cs="Courier New"/>
+          <w:i/>
+          <w:iCs/>
+          <w:color w:val="000000"/>
+          <w:sz w:val="14"/>
+          <w:szCs w:val="14"/>
+        </w:rPr>
+        <w:t>logTypeAndValue</w:t>
+      </w:r>
+      <w:r>
+        <w:rPr>
+          <w:rFonts w:ascii="Courier New" w:eastAsia="Times New Roman" w:hAnsi="Courier New" w:cs="Courier New"/>
+          <w:color w:val="000000"/>
+          <w:sz w:val="14"/>
+          <w:szCs w:val="14"/>
+        </w:rPr>
+        <w:t>(</w:t>
+      </w:r>
+      <w:r>
+        <w:rPr>
+          <w:rFonts w:ascii="Courier New" w:eastAsia="Times New Roman" w:hAnsi="Courier New" w:cs="Courier New"/>
+          <w:b/>
+          <w:bCs/>
+          <w:i/>
+          <w:iCs/>
+          <w:color w:val="660E7A"/>
+          <w:sz w:val="14"/>
+          <w:szCs w:val="14"/>
+        </w:rPr>
+        <w:t>mytuple</w:t>
+      </w:r>
+      <w:r>
+        <w:rPr>
+          <w:rFonts w:ascii="Courier New" w:eastAsia="Times New Roman" w:hAnsi="Courier New" w:cs="Courier New"/>
+          <w:color w:val="000000"/>
+          <w:sz w:val="14"/>
+          <w:szCs w:val="14"/>
+        </w:rPr>
+        <w:t>[</w:t>
+      </w:r>
+      <w:r>
+        <w:rPr>
+          <w:rFonts w:ascii="Courier New" w:eastAsia="Times New Roman" w:hAnsi="Courier New" w:cs="Courier New"/>
+          <w:color w:val="0000FF"/>
+          <w:sz w:val="14"/>
+          <w:szCs w:val="14"/>
+        </w:rPr>
+        <w:t>1</w:t>
+      </w:r>
+      <w:r>
+        <w:rPr>
+          <w:rFonts w:ascii="Courier New" w:eastAsia="Times New Roman" w:hAnsi="Courier New" w:cs="Courier New"/>
+          <w:color w:val="000000"/>
+          <w:sz w:val="14"/>
+          <w:szCs w:val="14"/>
+        </w:rPr>
+        <w:t>]);</w:t>
+      </w:r>
+      <w:r>
+        <w:rPr>
+          <w:rFonts w:ascii="Courier New" w:eastAsia="Times New Roman" w:hAnsi="Courier New" w:cs="Courier New"/>
+          <w:color w:val="000000"/>
+          <w:sz w:val="14"/>
+          <w:szCs w:val="14"/>
+        </w:rPr>
+        <w:br/>
+      </w:r>
+      <w:r>
+        <w:rPr>
+          <w:rFonts w:ascii="Courier New" w:eastAsia="Times New Roman" w:hAnsi="Courier New" w:cs="Courier New"/>
+          <w:color w:val="000000"/>
+          <w:sz w:val="14"/>
+          <w:szCs w:val="14"/>
+        </w:rPr>
+        <w:br/>
+      </w:r>
+      <w:r>
+        <w:rPr>
+          <w:rFonts w:ascii="Courier New" w:eastAsia="Times New Roman" w:hAnsi="Courier New" w:cs="Courier New"/>
+          <w:b/>
+          <w:bCs/>
+          <w:color w:val="000080"/>
+          <w:sz w:val="14"/>
+          <w:szCs w:val="14"/>
+        </w:rPr>
+        <w:t xml:space="preserve">function </w:t>
+      </w:r>
+      <w:r>
+        <w:rPr>
+          <w:rFonts w:ascii="Courier New" w:eastAsia="Times New Roman" w:hAnsi="Courier New" w:cs="Courier New"/>
+          <w:i/>
+          <w:iCs/>
+          <w:color w:val="000000"/>
+          <w:sz w:val="14"/>
+          <w:szCs w:val="14"/>
+        </w:rPr>
+        <w:t>logTypeAndValue</w:t>
+      </w:r>
+      <w:r>
+        <w:rPr>
+          <w:rFonts w:ascii="Courier New" w:eastAsia="Times New Roman" w:hAnsi="Courier New" w:cs="Courier New"/>
+          <w:color w:val="000000"/>
+          <w:sz w:val="14"/>
+          <w:szCs w:val="14"/>
+        </w:rPr>
+        <w:t>(input) {</w:t>
+      </w:r>
+      <w:r>
+        <w:rPr>
+          <w:rFonts w:ascii="Courier New" w:eastAsia="Times New Roman" w:hAnsi="Courier New" w:cs="Courier New"/>
+          <w:color w:val="000000"/>
+          <w:sz w:val="14"/>
+          <w:szCs w:val="14"/>
+        </w:rPr>
+        <w:br/>
+        <w:t xml:space="preserve">    </w:t>
+      </w:r>
+      <w:r>
+        <w:rPr>
+          <w:rFonts w:ascii="Courier New" w:eastAsia="Times New Roman" w:hAnsi="Courier New" w:cs="Courier New"/>
+          <w:b/>
+          <w:bCs/>
+          <w:i/>
+          <w:iCs/>
+          <w:color w:val="660E7A"/>
+          <w:sz w:val="14"/>
+          <w:szCs w:val="14"/>
+        </w:rPr>
+        <w:t>console</w:t>
+      </w:r>
+      <w:r>
+        <w:rPr>
+          <w:rFonts w:ascii="Courier New" w:eastAsia="Times New Roman" w:hAnsi="Courier New" w:cs="Courier New"/>
+          <w:color w:val="000000"/>
+          <w:sz w:val="14"/>
+          <w:szCs w:val="14"/>
+        </w:rPr>
+        <w:t>.</w:t>
+      </w:r>
+      <w:r>
+        <w:rPr>
+          <w:rFonts w:ascii="Courier New" w:eastAsia="Times New Roman" w:hAnsi="Courier New" w:cs="Courier New"/>
+          <w:color w:val="7A7A43"/>
+          <w:sz w:val="14"/>
+          <w:szCs w:val="14"/>
+        </w:rPr>
+        <w:t>log</w:t>
+      </w:r>
+      <w:r>
+        <w:rPr>
+          <w:rFonts w:ascii="Courier New" w:eastAsia="Times New Roman" w:hAnsi="Courier New" w:cs="Courier New"/>
+          <w:color w:val="000000"/>
+          <w:sz w:val="14"/>
+          <w:szCs w:val="14"/>
+        </w:rPr>
+        <w:t>(</w:t>
+      </w:r>
+      <w:r>
+        <w:rPr>
+          <w:rFonts w:ascii="Courier New" w:eastAsia="Times New Roman" w:hAnsi="Courier New" w:cs="Courier New"/>
+          <w:b/>
+          <w:bCs/>
+          <w:color w:val="000080"/>
+          <w:sz w:val="14"/>
+          <w:szCs w:val="14"/>
+        </w:rPr>
+        <w:t xml:space="preserve">typeof </w:t>
+      </w:r>
+      <w:r>
+        <w:rPr>
+          <w:rFonts w:ascii="Courier New" w:eastAsia="Times New Roman" w:hAnsi="Courier New" w:cs="Courier New"/>
+          <w:color w:val="000000"/>
+          <w:sz w:val="14"/>
+          <w:szCs w:val="14"/>
+        </w:rPr>
+        <w:t xml:space="preserve">input + </w:t>
+      </w:r>
+      <w:r>
+        <w:rPr>
+          <w:rFonts w:ascii="Courier New" w:eastAsia="Times New Roman" w:hAnsi="Courier New" w:cs="Courier New"/>
+          <w:b/>
+          <w:bCs/>
+          <w:color w:val="008000"/>
+          <w:sz w:val="14"/>
+          <w:szCs w:val="14"/>
+        </w:rPr>
+        <w:t xml:space="preserve">': ' </w:t>
+      </w:r>
+      <w:r>
+        <w:rPr>
+          <w:rFonts w:ascii="Courier New" w:eastAsia="Times New Roman" w:hAnsi="Courier New" w:cs="Courier New"/>
+          <w:color w:val="000000"/>
+          <w:sz w:val="14"/>
+          <w:szCs w:val="14"/>
+        </w:rPr>
+        <w:t>+ input);</w:t>
+      </w:r>
+      <w:r>
+        <w:rPr>
+          <w:rFonts w:ascii="Courier New" w:eastAsia="Times New Roman" w:hAnsi="Courier New" w:cs="Courier New"/>
+          <w:color w:val="000000"/>
+          <w:sz w:val="14"/>
+          <w:szCs w:val="14"/>
+        </w:rPr>
+        <w:br/>
+        <w:t>}</w:t>
+      </w:r>
+    </w:p>
+    <w:p>
+      <w:r>
+        <w:rPr>
+          <w:noProof/>
+        </w:rPr>
+        <w:drawing>
+          <wp:inline distT="0" distB="0" distL="0" distR="0" wp14:anchorId="37683350" wp14:editId="243A7F62">
+            <wp:extent cx="1233170" cy="401955"/>
+            <wp:effectExtent l="0" t="0" r="5080" b="0"/>
+            <wp:docPr id="22" name="Picture 22"/>
+            <wp:cNvGraphicFramePr>
+              <a:graphicFrameLocks xmlns:a="http://schemas.openxmlformats.org/drawingml/2006/main" noChangeAspect="1"/>
+            </wp:cNvGraphicFramePr>
+            <a:graphic xmlns:a="http://schemas.openxmlformats.org/drawingml/2006/main">
+              <a:graphicData uri="http://schemas.openxmlformats.org/drawingml/2006/picture">
+                <pic:pic xmlns:pic="http://schemas.openxmlformats.org/drawingml/2006/picture">
+                  <pic:nvPicPr>
+                    <pic:cNvPr id="0" name="Picture 5"/>
+                    <pic:cNvPicPr>
+                      <a:picLocks noChangeAspect="1" noChangeArrowheads="1"/>
+                    </pic:cNvPicPr>
+                  </pic:nvPicPr>
+                  <pic:blipFill>
+                    <a:blip r:embed="rId46">
+                      <a:extLst>
+                        <a:ext uri="{28A0092B-C50C-407E-A947-70E740481C1C}">
+                          <a14:useLocalDpi xmlns:a14="http://schemas.microsoft.com/office/drawing/2010/main" val="0"/>
+                        </a:ext>
+                      </a:extLst>
+                    </a:blip>
+                    <a:srcRect/>
+                    <a:stretch>
+                      <a:fillRect/>
+                    </a:stretch>
+                  </pic:blipFill>
+                  <pic:spPr bwMode="auto">
+                    <a:xfrm>
+                      <a:off x="0" y="0"/>
+                      <a:ext cx="1233170" cy="401955"/>
+                    </a:xfrm>
+                    <a:prstGeom prst="rect">
+                      <a:avLst/>
+                    </a:prstGeom>
+                    <a:noFill/>
+                    <a:ln>
+                      <a:noFill/>
+                    </a:ln>
+                  </pic:spPr>
+                </pic:pic>
+              </a:graphicData>
+            </a:graphic>
+          </wp:inline>
+        </w:drawing>
+      </w:r>
+    </w:p>
+    <w:p>
+      <w:pPr>
+        <w:pStyle w:val="Heading2"/>
+      </w:pPr>
+      <w:r>
+        <w:t>6. Union</w:t>
+      </w:r>
+    </w:p>
+    <w:p>
+      <w:r>
+        <w:t>Cho phép 1 biến có thể có nhiều type</w:t>
+      </w:r>
+    </w:p>
+    <w:p>
+      <w:pPr>
+        <w:shd w:val="clear" w:color="auto" w:fill="FFFFFF"/>
+        <w:tabs>
+          <w:tab w:val="left" w:pos="916"/>
+          <w:tab w:val="left" w:pos="1832"/>
+          <w:tab w:val="left" w:pos="2748"/>
+          <w:tab w:val="left" w:pos="3664"/>
+          <w:tab w:val="left" w:pos="4580"/>
+          <w:tab w:val="left" w:pos="5496"/>
+          <w:tab w:val="left" w:pos="6412"/>
+          <w:tab w:val="left" w:pos="7328"/>
+          <w:tab w:val="left" w:pos="8244"/>
+          <w:tab w:val="left" w:pos="9160"/>
+          <w:tab w:val="left" w:pos="10076"/>
+          <w:tab w:val="left" w:pos="10992"/>
+          <w:tab w:val="left" w:pos="11908"/>
+          <w:tab w:val="left" w:pos="12824"/>
+          <w:tab w:val="left" w:pos="13740"/>
+          <w:tab w:val="left" w:pos="14656"/>
+        </w:tabs>
+        <w:spacing w:after="0" w:line="240" w:lineRule="auto"/>
+        <w:rPr>
+          <w:rFonts w:ascii="Courier New" w:eastAsia="Times New Roman" w:hAnsi="Courier New" w:cs="Courier New"/>
+          <w:color w:val="000000"/>
+          <w:sz w:val="14"/>
+          <w:szCs w:val="14"/>
+        </w:rPr>
+      </w:pPr>
+      <w:r>
+        <w:rPr>
+          <w:rFonts w:ascii="Courier New" w:eastAsia="Times New Roman" w:hAnsi="Courier New" w:cs="Courier New"/>
+          <w:b/>
+          <w:bCs/>
+          <w:color w:val="000080"/>
+          <w:sz w:val="14"/>
+          <w:szCs w:val="14"/>
+        </w:rPr>
+        <w:t xml:space="preserve">var </w:t>
+      </w:r>
+      <w:r>
+        <w:rPr>
+          <w:rFonts w:ascii="Courier New" w:eastAsia="Times New Roman" w:hAnsi="Courier New" w:cs="Courier New"/>
+          <w:b/>
+          <w:bCs/>
+          <w:i/>
+          <w:iCs/>
+          <w:color w:val="660E7A"/>
+          <w:sz w:val="14"/>
+          <w:szCs w:val="14"/>
+        </w:rPr>
+        <w:t>val</w:t>
+      </w:r>
+      <w:r>
+        <w:rPr>
+          <w:rFonts w:ascii="Courier New" w:eastAsia="Times New Roman" w:hAnsi="Courier New" w:cs="Courier New"/>
+          <w:color w:val="000000"/>
+          <w:sz w:val="14"/>
+          <w:szCs w:val="14"/>
+        </w:rPr>
+        <w:t>:</w:t>
+      </w:r>
+      <w:r>
+        <w:rPr>
+          <w:rFonts w:ascii="Courier New" w:eastAsia="Times New Roman" w:hAnsi="Courier New" w:cs="Courier New"/>
+          <w:b/>
+          <w:bCs/>
+          <w:color w:val="000080"/>
+          <w:sz w:val="14"/>
+          <w:szCs w:val="14"/>
+        </w:rPr>
+        <w:t>string</w:t>
+      </w:r>
+      <w:r>
+        <w:rPr>
+          <w:rFonts w:ascii="Courier New" w:eastAsia="Times New Roman" w:hAnsi="Courier New" w:cs="Courier New"/>
+          <w:color w:val="000000"/>
+          <w:sz w:val="14"/>
+          <w:szCs w:val="14"/>
+        </w:rPr>
+        <w:t>|</w:t>
+      </w:r>
+      <w:r>
+        <w:rPr>
+          <w:rFonts w:ascii="Courier New" w:eastAsia="Times New Roman" w:hAnsi="Courier New" w:cs="Courier New"/>
+          <w:b/>
+          <w:bCs/>
+          <w:color w:val="000080"/>
+          <w:sz w:val="14"/>
+          <w:szCs w:val="14"/>
+        </w:rPr>
+        <w:t>number</w:t>
+      </w:r>
+      <w:r>
+        <w:rPr>
+          <w:rFonts w:ascii="Courier New" w:eastAsia="Times New Roman" w:hAnsi="Courier New" w:cs="Courier New"/>
+          <w:color w:val="000000"/>
+          <w:sz w:val="14"/>
+          <w:szCs w:val="14"/>
+        </w:rPr>
+        <w:t>;</w:t>
+      </w:r>
+      <w:r>
+        <w:rPr>
+          <w:rFonts w:ascii="Courier New" w:eastAsia="Times New Roman" w:hAnsi="Courier New" w:cs="Courier New"/>
+          <w:color w:val="000000"/>
+          <w:sz w:val="14"/>
+          <w:szCs w:val="14"/>
+        </w:rPr>
+        <w:br/>
+      </w:r>
+      <w:r>
+        <w:rPr>
+          <w:rFonts w:ascii="Courier New" w:eastAsia="Times New Roman" w:hAnsi="Courier New" w:cs="Courier New"/>
+          <w:b/>
+          <w:bCs/>
+          <w:i/>
+          <w:iCs/>
+          <w:color w:val="660E7A"/>
+          <w:sz w:val="14"/>
+          <w:szCs w:val="14"/>
+        </w:rPr>
+        <w:t xml:space="preserve">val </w:t>
+      </w:r>
+      <w:r>
+        <w:rPr>
+          <w:rFonts w:ascii="Courier New" w:eastAsia="Times New Roman" w:hAnsi="Courier New" w:cs="Courier New"/>
+          <w:color w:val="000000"/>
+          <w:sz w:val="14"/>
+          <w:szCs w:val="14"/>
+        </w:rPr>
+        <w:t xml:space="preserve">= </w:t>
+      </w:r>
+      <w:r>
+        <w:rPr>
+          <w:rFonts w:ascii="Courier New" w:eastAsia="Times New Roman" w:hAnsi="Courier New" w:cs="Courier New"/>
+          <w:color w:val="0000FF"/>
+          <w:sz w:val="14"/>
+          <w:szCs w:val="14"/>
+        </w:rPr>
+        <w:t>12</w:t>
+      </w:r>
+      <w:r>
+        <w:rPr>
+          <w:rFonts w:ascii="Courier New" w:eastAsia="Times New Roman" w:hAnsi="Courier New" w:cs="Courier New"/>
+          <w:color w:val="000000"/>
+          <w:sz w:val="14"/>
+          <w:szCs w:val="14"/>
+        </w:rPr>
+        <w:t>;</w:t>
+      </w:r>
+      <w:r>
+        <w:rPr>
+          <w:rFonts w:ascii="Courier New" w:eastAsia="Times New Roman" w:hAnsi="Courier New" w:cs="Courier New"/>
+          <w:color w:val="000000"/>
+          <w:sz w:val="14"/>
+          <w:szCs w:val="14"/>
+        </w:rPr>
+        <w:br/>
+      </w:r>
+      <w:r>
+        <w:rPr>
+          <w:rFonts w:ascii="Courier New" w:eastAsia="Times New Roman" w:hAnsi="Courier New" w:cs="Courier New"/>
+          <w:b/>
+          <w:bCs/>
+          <w:i/>
+          <w:iCs/>
+          <w:color w:val="660E7A"/>
+          <w:sz w:val="14"/>
+          <w:szCs w:val="14"/>
+        </w:rPr>
+        <w:t>console</w:t>
+      </w:r>
+      <w:r>
+        <w:rPr>
+          <w:rFonts w:ascii="Courier New" w:eastAsia="Times New Roman" w:hAnsi="Courier New" w:cs="Courier New"/>
+          <w:color w:val="000000"/>
+          <w:sz w:val="14"/>
+          <w:szCs w:val="14"/>
+        </w:rPr>
+        <w:t>.</w:t>
+      </w:r>
+      <w:r>
+        <w:rPr>
+          <w:rFonts w:ascii="Courier New" w:eastAsia="Times New Roman" w:hAnsi="Courier New" w:cs="Courier New"/>
+          <w:color w:val="7A7A43"/>
+          <w:sz w:val="14"/>
+          <w:szCs w:val="14"/>
+        </w:rPr>
+        <w:t>log</w:t>
+      </w:r>
+      <w:r>
+        <w:rPr>
+          <w:rFonts w:ascii="Courier New" w:eastAsia="Times New Roman" w:hAnsi="Courier New" w:cs="Courier New"/>
+          <w:color w:val="000000"/>
+          <w:sz w:val="14"/>
+          <w:szCs w:val="14"/>
+        </w:rPr>
+        <w:t>(</w:t>
+      </w:r>
+      <w:r>
+        <w:rPr>
+          <w:rFonts w:ascii="Courier New" w:eastAsia="Times New Roman" w:hAnsi="Courier New" w:cs="Courier New"/>
+          <w:b/>
+          <w:bCs/>
+          <w:color w:val="008000"/>
+          <w:sz w:val="14"/>
+          <w:szCs w:val="14"/>
+        </w:rPr>
+        <w:t>"numeric value of val "</w:t>
+      </w:r>
+      <w:r>
+        <w:rPr>
+          <w:rFonts w:ascii="Courier New" w:eastAsia="Times New Roman" w:hAnsi="Courier New" w:cs="Courier New"/>
+          <w:color w:val="000000"/>
+          <w:sz w:val="14"/>
+          <w:szCs w:val="14"/>
+        </w:rPr>
+        <w:t>+</w:t>
+      </w:r>
+      <w:r>
+        <w:rPr>
+          <w:rFonts w:ascii="Courier New" w:eastAsia="Times New Roman" w:hAnsi="Courier New" w:cs="Courier New"/>
+          <w:b/>
+          <w:bCs/>
+          <w:i/>
+          <w:iCs/>
+          <w:color w:val="660E7A"/>
+          <w:sz w:val="14"/>
+          <w:szCs w:val="14"/>
+        </w:rPr>
+        <w:t>val</w:t>
+      </w:r>
+      <w:r>
+        <w:rPr>
+          <w:rFonts w:ascii="Courier New" w:eastAsia="Times New Roman" w:hAnsi="Courier New" w:cs="Courier New"/>
+          <w:color w:val="000000"/>
+          <w:sz w:val="14"/>
+          <w:szCs w:val="14"/>
+        </w:rPr>
+        <w:t>);</w:t>
+      </w:r>
+      <w:r>
+        <w:rPr>
+          <w:rFonts w:ascii="Courier New" w:eastAsia="Times New Roman" w:hAnsi="Courier New" w:cs="Courier New"/>
+          <w:color w:val="000000"/>
+          <w:sz w:val="14"/>
+          <w:szCs w:val="14"/>
+        </w:rPr>
+        <w:br/>
+      </w:r>
+      <w:r>
+        <w:rPr>
+          <w:rFonts w:ascii="Courier New" w:eastAsia="Times New Roman" w:hAnsi="Courier New" w:cs="Courier New"/>
+          <w:b/>
+          <w:bCs/>
+          <w:i/>
+          <w:iCs/>
+          <w:color w:val="660E7A"/>
+          <w:sz w:val="14"/>
+          <w:szCs w:val="14"/>
+        </w:rPr>
+        <w:t>console</w:t>
+      </w:r>
+      <w:r>
+        <w:rPr>
+          <w:rFonts w:ascii="Courier New" w:eastAsia="Times New Roman" w:hAnsi="Courier New" w:cs="Courier New"/>
+          <w:color w:val="000000"/>
+          <w:sz w:val="14"/>
+          <w:szCs w:val="14"/>
+        </w:rPr>
+        <w:t>.</w:t>
+      </w:r>
+      <w:r>
+        <w:rPr>
+          <w:rFonts w:ascii="Courier New" w:eastAsia="Times New Roman" w:hAnsi="Courier New" w:cs="Courier New"/>
+          <w:color w:val="7A7A43"/>
+          <w:sz w:val="14"/>
+          <w:szCs w:val="14"/>
+        </w:rPr>
+        <w:t>log</w:t>
+      </w:r>
+      <w:r>
+        <w:rPr>
+          <w:rFonts w:ascii="Courier New" w:eastAsia="Times New Roman" w:hAnsi="Courier New" w:cs="Courier New"/>
+          <w:color w:val="000000"/>
+          <w:sz w:val="14"/>
+          <w:szCs w:val="14"/>
+        </w:rPr>
+        <w:t>(</w:t>
+      </w:r>
+      <w:r>
+        <w:rPr>
+          <w:rFonts w:ascii="Courier New" w:eastAsia="Times New Roman" w:hAnsi="Courier New" w:cs="Courier New"/>
+          <w:b/>
+          <w:bCs/>
+          <w:color w:val="000080"/>
+          <w:sz w:val="14"/>
+          <w:szCs w:val="14"/>
+        </w:rPr>
+        <w:t xml:space="preserve">typeof </w:t>
+      </w:r>
+      <w:r>
+        <w:rPr>
+          <w:rFonts w:ascii="Courier New" w:eastAsia="Times New Roman" w:hAnsi="Courier New" w:cs="Courier New"/>
+          <w:b/>
+          <w:bCs/>
+          <w:i/>
+          <w:iCs/>
+          <w:color w:val="660E7A"/>
+          <w:sz w:val="14"/>
+          <w:szCs w:val="14"/>
+        </w:rPr>
+        <w:t>val</w:t>
+      </w:r>
+      <w:r>
+        <w:rPr>
+          <w:rFonts w:ascii="Courier New" w:eastAsia="Times New Roman" w:hAnsi="Courier New" w:cs="Courier New"/>
+          <w:color w:val="000000"/>
+          <w:sz w:val="14"/>
+          <w:szCs w:val="14"/>
+        </w:rPr>
+        <w:t>);</w:t>
+      </w:r>
+      <w:r>
+        <w:rPr>
+          <w:rFonts w:ascii="Courier New" w:eastAsia="Times New Roman" w:hAnsi="Courier New" w:cs="Courier New"/>
+          <w:color w:val="000000"/>
+          <w:sz w:val="14"/>
+          <w:szCs w:val="14"/>
+        </w:rPr>
+        <w:br/>
+      </w:r>
+      <w:r>
+        <w:rPr>
+          <w:rFonts w:ascii="Courier New" w:eastAsia="Times New Roman" w:hAnsi="Courier New" w:cs="Courier New"/>
+          <w:b/>
+          <w:bCs/>
+          <w:i/>
+          <w:iCs/>
+          <w:color w:val="660E7A"/>
+          <w:sz w:val="14"/>
+          <w:szCs w:val="14"/>
+        </w:rPr>
+        <w:t xml:space="preserve">val </w:t>
+      </w:r>
+      <w:r>
+        <w:rPr>
+          <w:rFonts w:ascii="Courier New" w:eastAsia="Times New Roman" w:hAnsi="Courier New" w:cs="Courier New"/>
+          <w:color w:val="000000"/>
+          <w:sz w:val="14"/>
+          <w:szCs w:val="14"/>
+        </w:rPr>
+        <w:t xml:space="preserve">= </w:t>
+      </w:r>
+      <w:r>
+        <w:rPr>
+          <w:rFonts w:ascii="Courier New" w:eastAsia="Times New Roman" w:hAnsi="Courier New" w:cs="Courier New"/>
+          <w:b/>
+          <w:bCs/>
+          <w:color w:val="008000"/>
+          <w:sz w:val="14"/>
+          <w:szCs w:val="14"/>
+        </w:rPr>
+        <w:t>"This is a string"</w:t>
+      </w:r>
+      <w:r>
+        <w:rPr>
+          <w:rFonts w:ascii="Courier New" w:eastAsia="Times New Roman" w:hAnsi="Courier New" w:cs="Courier New"/>
+          <w:color w:val="000000"/>
+          <w:sz w:val="14"/>
+          <w:szCs w:val="14"/>
+        </w:rPr>
+        <w:t>;</w:t>
+      </w:r>
+      <w:r>
+        <w:rPr>
+          <w:rFonts w:ascii="Courier New" w:eastAsia="Times New Roman" w:hAnsi="Courier New" w:cs="Courier New"/>
+          <w:color w:val="000000"/>
+          <w:sz w:val="14"/>
+          <w:szCs w:val="14"/>
+        </w:rPr>
+        <w:br/>
+      </w:r>
+      <w:r>
+        <w:rPr>
+          <w:rFonts w:ascii="Courier New" w:eastAsia="Times New Roman" w:hAnsi="Courier New" w:cs="Courier New"/>
+          <w:b/>
+          <w:bCs/>
+          <w:i/>
+          <w:iCs/>
+          <w:color w:val="660E7A"/>
+          <w:sz w:val="14"/>
+          <w:szCs w:val="14"/>
+        </w:rPr>
+        <w:t>console</w:t>
+      </w:r>
+      <w:r>
+        <w:rPr>
+          <w:rFonts w:ascii="Courier New" w:eastAsia="Times New Roman" w:hAnsi="Courier New" w:cs="Courier New"/>
+          <w:color w:val="000000"/>
+          <w:sz w:val="14"/>
+          <w:szCs w:val="14"/>
+        </w:rPr>
+        <w:t>.</w:t>
+      </w:r>
+      <w:r>
+        <w:rPr>
+          <w:rFonts w:ascii="Courier New" w:eastAsia="Times New Roman" w:hAnsi="Courier New" w:cs="Courier New"/>
+          <w:color w:val="7A7A43"/>
+          <w:sz w:val="14"/>
+          <w:szCs w:val="14"/>
+        </w:rPr>
+        <w:t>log</w:t>
+      </w:r>
+      <w:r>
+        <w:rPr>
+          <w:rFonts w:ascii="Courier New" w:eastAsia="Times New Roman" w:hAnsi="Courier New" w:cs="Courier New"/>
+          <w:color w:val="000000"/>
+          <w:sz w:val="14"/>
+          <w:szCs w:val="14"/>
+        </w:rPr>
+        <w:t>(</w:t>
+      </w:r>
+      <w:r>
+        <w:rPr>
+          <w:rFonts w:ascii="Courier New" w:eastAsia="Times New Roman" w:hAnsi="Courier New" w:cs="Courier New"/>
+          <w:b/>
+          <w:bCs/>
+          <w:color w:val="008000"/>
+          <w:sz w:val="14"/>
+          <w:szCs w:val="14"/>
+        </w:rPr>
+        <w:t>"string value of val "</w:t>
+      </w:r>
+      <w:r>
+        <w:rPr>
+          <w:rFonts w:ascii="Courier New" w:eastAsia="Times New Roman" w:hAnsi="Courier New" w:cs="Courier New"/>
+          <w:color w:val="000000"/>
+          <w:sz w:val="14"/>
+          <w:szCs w:val="14"/>
+        </w:rPr>
+        <w:t>+</w:t>
+      </w:r>
+      <w:r>
+        <w:rPr>
+          <w:rFonts w:ascii="Courier New" w:eastAsia="Times New Roman" w:hAnsi="Courier New" w:cs="Courier New"/>
+          <w:b/>
+          <w:bCs/>
+          <w:i/>
+          <w:iCs/>
+          <w:color w:val="660E7A"/>
+          <w:sz w:val="14"/>
+          <w:szCs w:val="14"/>
+        </w:rPr>
+        <w:t>val</w:t>
+      </w:r>
+      <w:r>
+        <w:rPr>
+          <w:rFonts w:ascii="Courier New" w:eastAsia="Times New Roman" w:hAnsi="Courier New" w:cs="Courier New"/>
+          <w:color w:val="000000"/>
+          <w:sz w:val="14"/>
+          <w:szCs w:val="14"/>
+        </w:rPr>
+        <w:t>);</w:t>
+      </w:r>
+      <w:r>
+        <w:rPr>
+          <w:rFonts w:ascii="Courier New" w:eastAsia="Times New Roman" w:hAnsi="Courier New" w:cs="Courier New"/>
+          <w:color w:val="000000"/>
+          <w:sz w:val="14"/>
+          <w:szCs w:val="14"/>
+        </w:rPr>
+        <w:br/>
+      </w:r>
+      <w:r>
+        <w:rPr>
+          <w:rFonts w:ascii="Courier New" w:eastAsia="Times New Roman" w:hAnsi="Courier New" w:cs="Courier New"/>
+          <w:b/>
+          <w:bCs/>
+          <w:i/>
+          <w:iCs/>
+          <w:color w:val="660E7A"/>
+          <w:sz w:val="14"/>
+          <w:szCs w:val="14"/>
+        </w:rPr>
+        <w:t>console</w:t>
+      </w:r>
+      <w:r>
+        <w:rPr>
+          <w:rFonts w:ascii="Courier New" w:eastAsia="Times New Roman" w:hAnsi="Courier New" w:cs="Courier New"/>
+          <w:color w:val="000000"/>
+          <w:sz w:val="14"/>
+          <w:szCs w:val="14"/>
+        </w:rPr>
+        <w:t>.</w:t>
+      </w:r>
+      <w:r>
+        <w:rPr>
+          <w:rFonts w:ascii="Courier New" w:eastAsia="Times New Roman" w:hAnsi="Courier New" w:cs="Courier New"/>
+          <w:color w:val="7A7A43"/>
+          <w:sz w:val="14"/>
+          <w:szCs w:val="14"/>
+        </w:rPr>
+        <w:t>log</w:t>
+      </w:r>
+      <w:r>
+        <w:rPr>
+          <w:rFonts w:ascii="Courier New" w:eastAsia="Times New Roman" w:hAnsi="Courier New" w:cs="Courier New"/>
+          <w:color w:val="000000"/>
+          <w:sz w:val="14"/>
+          <w:szCs w:val="14"/>
+        </w:rPr>
+        <w:t>(</w:t>
+      </w:r>
+      <w:r>
+        <w:rPr>
+          <w:rFonts w:ascii="Courier New" w:eastAsia="Times New Roman" w:hAnsi="Courier New" w:cs="Courier New"/>
+          <w:b/>
+          <w:bCs/>
+          <w:color w:val="000080"/>
+          <w:sz w:val="14"/>
+          <w:szCs w:val="14"/>
+        </w:rPr>
+        <w:t xml:space="preserve">typeof </w:t>
+      </w:r>
+      <w:r>
+        <w:rPr>
+          <w:rFonts w:ascii="Courier New" w:eastAsia="Times New Roman" w:hAnsi="Courier New" w:cs="Courier New"/>
+          <w:b/>
+          <w:bCs/>
+          <w:i/>
+          <w:iCs/>
+          <w:color w:val="660E7A"/>
+          <w:sz w:val="14"/>
+          <w:szCs w:val="14"/>
+        </w:rPr>
+        <w:t>val</w:t>
+      </w:r>
+      <w:r>
+        <w:rPr>
+          <w:rFonts w:ascii="Courier New" w:eastAsia="Times New Roman" w:hAnsi="Courier New" w:cs="Courier New"/>
+          <w:color w:val="000000"/>
+          <w:sz w:val="14"/>
+          <w:szCs w:val="14"/>
+        </w:rPr>
+        <w:t>);</w:t>
+      </w:r>
+    </w:p>
+    <w:p>
+      <w:r>
+        <w:rPr>
+          <w:noProof/>
+        </w:rPr>
+        <w:lastRenderedPageBreak/>
+        <w:drawing>
+          <wp:inline distT="0" distB="0" distL="0" distR="0" wp14:anchorId="702D549B" wp14:editId="24E4D9DB">
+            <wp:extent cx="2327275" cy="748030"/>
+            <wp:effectExtent l="0" t="0" r="0" b="0"/>
+            <wp:docPr id="23" name="Picture 23"/>
+            <wp:cNvGraphicFramePr>
+              <a:graphicFrameLocks xmlns:a="http://schemas.openxmlformats.org/drawingml/2006/main" noChangeAspect="1"/>
+            </wp:cNvGraphicFramePr>
+            <a:graphic xmlns:a="http://schemas.openxmlformats.org/drawingml/2006/main">
+              <a:graphicData uri="http://schemas.openxmlformats.org/drawingml/2006/picture">
+                <pic:pic xmlns:pic="http://schemas.openxmlformats.org/drawingml/2006/picture">
+                  <pic:nvPicPr>
+                    <pic:cNvPr id="0" name="Picture 6"/>
+                    <pic:cNvPicPr>
+                      <a:picLocks noChangeAspect="1" noChangeArrowheads="1"/>
+                    </pic:cNvPicPr>
+                  </pic:nvPicPr>
+                  <pic:blipFill>
+                    <a:blip r:embed="rId47">
+                      <a:extLst>
+                        <a:ext uri="{28A0092B-C50C-407E-A947-70E740481C1C}">
+                          <a14:useLocalDpi xmlns:a14="http://schemas.microsoft.com/office/drawing/2010/main" val="0"/>
+                        </a:ext>
+                      </a:extLst>
+                    </a:blip>
+                    <a:srcRect/>
+                    <a:stretch>
+                      <a:fillRect/>
+                    </a:stretch>
+                  </pic:blipFill>
+                  <pic:spPr bwMode="auto">
+                    <a:xfrm>
+                      <a:off x="0" y="0"/>
+                      <a:ext cx="2327275" cy="748030"/>
+                    </a:xfrm>
+                    <a:prstGeom prst="rect">
+                      <a:avLst/>
+                    </a:prstGeom>
+                    <a:noFill/>
+                    <a:ln>
+                      <a:noFill/>
+                    </a:ln>
+                  </pic:spPr>
+                </pic:pic>
+              </a:graphicData>
+            </a:graphic>
+          </wp:inline>
+        </w:drawing>
+      </w:r>
+    </w:p>
+    <w:p>
+      <w:pPr>
+        <w:pStyle w:val="Heading2"/>
+      </w:pPr>
+      <w:r>
+        <w:t>7.</w:t>
+      </w:r>
+      <w:r>
+        <w:t xml:space="preserve"> Interface</w:t>
+      </w:r>
+    </w:p>
+    <w:p>
+      <w:r>
+        <w:t>Về cái này thì chắc hẳn nó giống trong java</w:t>
+      </w:r>
+    </w:p>
+    <w:p>
+      <w:pPr>
+        <w:pStyle w:val="Heading2"/>
+      </w:pPr>
+      <w:r>
+        <w:t>8. Import và Export</w:t>
+      </w:r>
+    </w:p>
+    <w:p>
+      <w:r>
+        <w:t>Cái này dùng để thể hiện tính chất encapsulation.</w:t>
+      </w:r>
+    </w:p>
+    <w:p>
+      <w:r>
+        <w:t>Trong khi export nghĩa là gói gọn lại (đóng gói lại), import là giống như java</w:t>
+      </w:r>
+    </w:p>
+    <w:p>
+      <w:r>
+        <w:t xml:space="preserve">Chạy báo lỗi </w:t>
+      </w:r>
+      <w:r>
+        <w:rPr>
+          <w:b/>
+        </w:rPr>
+        <w:t>Uncaught ReferenceError: exports is not defined</w:t>
+      </w:r>
+      <w:r>
+        <w:rPr>
+          <w:b/>
+        </w:rPr>
+        <w:t xml:space="preserve"> </w:t>
+      </w:r>
+      <w:r>
+        <w:t>nghĩa là setup cái es6-module-loader</w:t>
+      </w:r>
+    </w:p>
+    <w:p>
+      <w:r>
+        <w:t>Cần setup:</w:t>
+      </w:r>
+    </w:p>
+    <w:p>
+      <w:r>
+        <w:t xml:space="preserve">npm install es6-module-loader </w:t>
+      </w:r>
+      <w:r>
+        <w:t>–</w:t>
+      </w:r>
+      <w:r>
+        <w:t>save</w:t>
+      </w:r>
+    </w:p>
+    <w:p>
+      <w:r>
+        <w:rPr>
+          <w:noProof/>
+        </w:rPr>
+        <w:drawing>
+          <wp:inline distT="0" distB="0" distL="0" distR="0" wp14:anchorId="5827DFF3" wp14:editId="4DFD27C6">
+            <wp:extent cx="5943600" cy="1950720"/>
+            <wp:effectExtent l="0" t="0" r="0" b="0"/>
+            <wp:docPr id="17" name="Picture 17"/>
+            <wp:cNvGraphicFramePr>
+              <a:graphicFrameLocks xmlns:a="http://schemas.openxmlformats.org/drawingml/2006/main" noChangeAspect="1"/>
+            </wp:cNvGraphicFramePr>
+            <a:graphic xmlns:a="http://schemas.openxmlformats.org/drawingml/2006/main">
+              <a:graphicData uri="http://schemas.openxmlformats.org/drawingml/2006/picture">
+                <pic:pic xmlns:pic="http://schemas.openxmlformats.org/drawingml/2006/picture">
+                  <pic:nvPicPr>
+                    <pic:cNvPr id="0" name="Picture 1"/>
+                    <pic:cNvPicPr>
+                      <a:picLocks noChangeAspect="1" noChangeArrowheads="1"/>
+                    </pic:cNvPicPr>
+                  </pic:nvPicPr>
+                  <pic:blipFill>
+                    <a:blip r:embed="rId48">
+                      <a:extLst>
+                        <a:ext uri="{28A0092B-C50C-407E-A947-70E740481C1C}">
+                          <a14:useLocalDpi xmlns:a14="http://schemas.microsoft.com/office/drawing/2010/main" val="0"/>
+                        </a:ext>
+                      </a:extLst>
+                    </a:blip>
+                    <a:srcRect/>
+                    <a:stretch>
+                      <a:fillRect/>
+                    </a:stretch>
+                  </pic:blipFill>
+                  <pic:spPr bwMode="auto">
+                    <a:xfrm>
+                      <a:off x="0" y="0"/>
+                      <a:ext cx="5943600" cy="1950720"/>
+                    </a:xfrm>
+                    <a:prstGeom prst="rect">
+                      <a:avLst/>
+                    </a:prstGeom>
+                    <a:noFill/>
+                    <a:ln>
+                      <a:noFill/>
+                    </a:ln>
+                  </pic:spPr>
+                </pic:pic>
+              </a:graphicData>
+            </a:graphic>
+          </wp:inline>
+        </w:drawing>
+      </w:r>
+    </w:p>
+    <w:p>
+      <w:r>
+        <w:t xml:space="preserve">npm install traceur </w:t>
+      </w:r>
+      <w:r>
+        <w:t>–</w:t>
+      </w:r>
+      <w:r>
+        <w:t>save</w:t>
+      </w:r>
+    </w:p>
+    <w:p>
+      <w:r>
+        <w:t>npm install systemjs</w:t>
+      </w:r>
+    </w:p>
+    <w:p>
+      <w:r>
+        <w:t>npm install lite-server -g</w:t>
+      </w:r>
+    </w:p>
+    <w:p>
+      <w:r>
+        <w:t>TODO: không chạy được - fuck</w:t>
+      </w:r>
       <w:bookmarkStart w:id="0" w:name="_GoBack"/>
       <w:bookmarkEnd w:id="0"/>
     </w:p>
+    <w:p/>
     <w:sectPr>
       <w:pgSz w:w="12240" w:h="15840"/>
       <w:pgMar w:top="1440" w:right="1440" w:bottom="1440" w:left="1440" w:header="720" w:footer="720" w:gutter="0"/>
@@ -5564,7 +7129,7 @@
 </file>
 
 <file path=word/numbering.xml><?xml version="1.0" encoding="utf-8"?>
-<w:numbering xmlns:wpc="http://schemas.microsoft.com/office/word/2010/wordprocessingCanvas" xmlns:cx="http://schemas.microsoft.com/office/drawing/2014/chartex" xmlns:mc="http://schemas.openxmlformats.org/markup-compatibility/2006" xmlns:o="urn:schemas-microsoft-com:office:office" xmlns:r="http://schemas.openxmlformats.org/officeDocument/2006/relationships" xmlns:m="http://schemas.openxmlformats.org/officeDocument/2006/math" xmlns:v="urn:schemas-microsoft-com:vml" xmlns:wp14="http://schemas.microsoft.com/office/word/2010/wordprocessingDrawing" xmlns:wp="http://schemas.openxmlformats.org/drawingml/2006/wordprocessingDrawing" xmlns:w10="urn:schemas-microsoft-com:office:word" xmlns:w="http://schemas.openxmlformats.org/wordprocessingml/2006/main" xmlns:w14="http://schemas.microsoft.com/office/word/2010/wordml" xmlns:w15="http://schemas.microsoft.com/office/word/2012/wordml" xmlns:w16se="http://schemas.microsoft.com/office/word/2015/wordml/symex" xmlns:wpg="http://schemas.microsoft.com/office/word/2010/wordprocessingGroup" xmlns:wpi="http://schemas.microsoft.com/office/word/2010/wordprocessingInk" xmlns:wne="http://schemas.microsoft.com/office/word/2006/wordml" xmlns:wps="http://schemas.microsoft.com/office/word/2010/wordprocessingShape" mc:Ignorable="w14 w15 w16se wp14">
+<w:numbering xmlns:wpc="http://schemas.microsoft.com/office/word/2010/wordprocessingCanvas" xmlns:cx="http://schemas.microsoft.com/office/drawing/2014/chartex" xmlns:cx1="http://schemas.microsoft.com/office/drawing/2015/9/8/chartex" xmlns:cx2="http://schemas.microsoft.com/office/drawing/2015/10/21/chartex" xmlns:cx3="http://schemas.microsoft.com/office/drawing/2016/5/9/chartex" xmlns:cx4="http://schemas.microsoft.com/office/drawing/2016/5/10/chartex" xmlns:cx5="http://schemas.microsoft.com/office/drawing/2016/5/11/chartex" xmlns:cx6="http://schemas.microsoft.com/office/drawing/2016/5/12/chartex" xmlns:cx7="http://schemas.microsoft.com/office/drawing/2016/5/13/chartex" xmlns:cx8="http://schemas.microsoft.com/office/drawing/2016/5/14/chartex" xmlns:mc="http://schemas.openxmlformats.org/markup-compatibility/2006" xmlns:aink="http://schemas.microsoft.com/office/drawing/2016/ink" xmlns:am3d="http://schemas.microsoft.com/office/drawing/2017/model3d" xmlns:o="urn:schemas-microsoft-com:office:office" xmlns:r="http://schemas.openxmlformats.org/officeDocument/2006/relationships" xmlns:m="http://schemas.openxmlformats.org/officeDocument/2006/math" xmlns:v="urn:schemas-microsoft-com:vml" xmlns:wp14="http://schemas.microsoft.com/office/word/2010/wordprocessingDrawing" xmlns:wp="http://schemas.openxmlformats.org/drawingml/2006/wordprocessingDrawing" xmlns:w10="urn:schemas-microsoft-com:office:word" xmlns:w="http://schemas.openxmlformats.org/wordprocessingml/2006/main" xmlns:w14="http://schemas.microsoft.com/office/word/2010/wordml" xmlns:w15="http://schemas.microsoft.com/office/word/2012/wordml" xmlns:w16cid="http://schemas.microsoft.com/office/word/2016/wordml/cid" xmlns:w16se="http://schemas.microsoft.com/office/word/2015/wordml/symex" xmlns:wpg="http://schemas.microsoft.com/office/word/2010/wordprocessingGroup" xmlns:wpi="http://schemas.microsoft.com/office/word/2010/wordprocessingInk" xmlns:wne="http://schemas.microsoft.com/office/word/2006/wordml" xmlns:wps="http://schemas.microsoft.com/office/word/2010/wordprocessingShape" mc:Ignorable="w14 w15 w16se w16cid wp14">
   <w:abstractNum w:abstractNumId="0" w15:restartNumberingAfterBreak="0">
     <w:nsid w:val="0FB706E0"/>
     <w:multiLevelType w:val="multilevel"/>
@@ -5714,14 +7279,166 @@
       </w:rPr>
     </w:lvl>
   </w:abstractNum>
+  <w:abstractNum w:abstractNumId="1" w15:restartNumberingAfterBreak="0">
+    <w:nsid w:val="30990901"/>
+    <w:multiLevelType w:val="multilevel"/>
+    <w:tmpl w:val="3ECEBEC6"/>
+    <w:lvl w:ilvl="0">
+      <w:start w:val="1"/>
+      <w:numFmt w:val="bullet"/>
+      <w:lvlText w:val=""/>
+      <w:lvlJc w:val="left"/>
+      <w:pPr>
+        <w:tabs>
+          <w:tab w:val="num" w:pos="720"/>
+        </w:tabs>
+        <w:ind w:left="720" w:hanging="360"/>
+      </w:pPr>
+      <w:rPr>
+        <w:rFonts w:ascii="Symbol" w:hAnsi="Symbol" w:hint="default"/>
+        <w:sz w:val="20"/>
+      </w:rPr>
+    </w:lvl>
+    <w:lvl w:ilvl="1" w:tentative="1">
+      <w:start w:val="1"/>
+      <w:numFmt w:val="bullet"/>
+      <w:lvlText w:val="o"/>
+      <w:lvlJc w:val="left"/>
+      <w:pPr>
+        <w:tabs>
+          <w:tab w:val="num" w:pos="1440"/>
+        </w:tabs>
+        <w:ind w:left="1440" w:hanging="360"/>
+      </w:pPr>
+      <w:rPr>
+        <w:rFonts w:ascii="Courier New" w:hAnsi="Courier New" w:hint="default"/>
+        <w:sz w:val="20"/>
+      </w:rPr>
+    </w:lvl>
+    <w:lvl w:ilvl="2" w:tentative="1">
+      <w:start w:val="1"/>
+      <w:numFmt w:val="bullet"/>
+      <w:lvlText w:val=""/>
+      <w:lvlJc w:val="left"/>
+      <w:pPr>
+        <w:tabs>
+          <w:tab w:val="num" w:pos="2160"/>
+        </w:tabs>
+        <w:ind w:left="2160" w:hanging="360"/>
+      </w:pPr>
+      <w:rPr>
+        <w:rFonts w:ascii="Wingdings" w:hAnsi="Wingdings" w:hint="default"/>
+        <w:sz w:val="20"/>
+      </w:rPr>
+    </w:lvl>
+    <w:lvl w:ilvl="3" w:tentative="1">
+      <w:start w:val="1"/>
+      <w:numFmt w:val="bullet"/>
+      <w:lvlText w:val=""/>
+      <w:lvlJc w:val="left"/>
+      <w:pPr>
+        <w:tabs>
+          <w:tab w:val="num" w:pos="2880"/>
+        </w:tabs>
+        <w:ind w:left="2880" w:hanging="360"/>
+      </w:pPr>
+      <w:rPr>
+        <w:rFonts w:ascii="Wingdings" w:hAnsi="Wingdings" w:hint="default"/>
+        <w:sz w:val="20"/>
+      </w:rPr>
+    </w:lvl>
+    <w:lvl w:ilvl="4" w:tentative="1">
+      <w:start w:val="1"/>
+      <w:numFmt w:val="bullet"/>
+      <w:lvlText w:val=""/>
+      <w:lvlJc w:val="left"/>
+      <w:pPr>
+        <w:tabs>
+          <w:tab w:val="num" w:pos="3600"/>
+        </w:tabs>
+        <w:ind w:left="3600" w:hanging="360"/>
+      </w:pPr>
+      <w:rPr>
+        <w:rFonts w:ascii="Wingdings" w:hAnsi="Wingdings" w:hint="default"/>
+        <w:sz w:val="20"/>
+      </w:rPr>
+    </w:lvl>
+    <w:lvl w:ilvl="5" w:tentative="1">
+      <w:start w:val="1"/>
+      <w:numFmt w:val="bullet"/>
+      <w:lvlText w:val=""/>
+      <w:lvlJc w:val="left"/>
+      <w:pPr>
+        <w:tabs>
+          <w:tab w:val="num" w:pos="4320"/>
+        </w:tabs>
+        <w:ind w:left="4320" w:hanging="360"/>
+      </w:pPr>
+      <w:rPr>
+        <w:rFonts w:ascii="Wingdings" w:hAnsi="Wingdings" w:hint="default"/>
+        <w:sz w:val="20"/>
+      </w:rPr>
+    </w:lvl>
+    <w:lvl w:ilvl="6" w:tentative="1">
+      <w:start w:val="1"/>
+      <w:numFmt w:val="bullet"/>
+      <w:lvlText w:val=""/>
+      <w:lvlJc w:val="left"/>
+      <w:pPr>
+        <w:tabs>
+          <w:tab w:val="num" w:pos="5040"/>
+        </w:tabs>
+        <w:ind w:left="5040" w:hanging="360"/>
+      </w:pPr>
+      <w:rPr>
+        <w:rFonts w:ascii="Wingdings" w:hAnsi="Wingdings" w:hint="default"/>
+        <w:sz w:val="20"/>
+      </w:rPr>
+    </w:lvl>
+    <w:lvl w:ilvl="7" w:tentative="1">
+      <w:start w:val="1"/>
+      <w:numFmt w:val="bullet"/>
+      <w:lvlText w:val=""/>
+      <w:lvlJc w:val="left"/>
+      <w:pPr>
+        <w:tabs>
+          <w:tab w:val="num" w:pos="5760"/>
+        </w:tabs>
+        <w:ind w:left="5760" w:hanging="360"/>
+      </w:pPr>
+      <w:rPr>
+        <w:rFonts w:ascii="Wingdings" w:hAnsi="Wingdings" w:hint="default"/>
+        <w:sz w:val="20"/>
+      </w:rPr>
+    </w:lvl>
+    <w:lvl w:ilvl="8" w:tentative="1">
+      <w:start w:val="1"/>
+      <w:numFmt w:val="bullet"/>
+      <w:lvlText w:val=""/>
+      <w:lvlJc w:val="left"/>
+      <w:pPr>
+        <w:tabs>
+          <w:tab w:val="num" w:pos="6480"/>
+        </w:tabs>
+        <w:ind w:left="6480" w:hanging="360"/>
+      </w:pPr>
+      <w:rPr>
+        <w:rFonts w:ascii="Wingdings" w:hAnsi="Wingdings" w:hint="default"/>
+        <w:sz w:val="20"/>
+      </w:rPr>
+    </w:lvl>
+  </w:abstractNum>
   <w:num w:numId="1">
     <w:abstractNumId w:val="0"/>
+  </w:num>
+  <w:num w:numId="2">
+    <w:abstractNumId w:val="1"/>
   </w:num>
 </w:numbering>
 </file>
 
 <file path=word/styles.xml><?xml version="1.0" encoding="utf-8"?>
-<w:styles xmlns:mc="http://schemas.openxmlformats.org/markup-compatibility/2006" xmlns:r="http://schemas.openxmlformats.org/officeDocument/2006/relationships" xmlns:w="http://schemas.openxmlformats.org/wordprocessingml/2006/main" xmlns:w14="http://schemas.microsoft.com/office/word/2010/wordml" xmlns:w15="http://schemas.microsoft.com/office/word/2012/wordml" xmlns:w16se="http://schemas.microsoft.com/office/word/2015/wordml/symex" mc:Ignorable="w14 w15 w16se">
+<w:styles xmlns:mc="http://schemas.openxmlformats.org/markup-compatibility/2006" xmlns:r="http://schemas.openxmlformats.org/officeDocument/2006/relationships" xmlns:w="http://schemas.openxmlformats.org/wordprocessingml/2006/main" xmlns:w14="http://schemas.microsoft.com/office/word/2010/wordml" xmlns:w15="http://schemas.microsoft.com/office/word/2012/wordml" xmlns:w16cid="http://schemas.microsoft.com/office/word/2016/wordml/cid" xmlns:w16se="http://schemas.microsoft.com/office/word/2015/wordml/symex" mc:Ignorable="w14 w15 w16se w16cid">
   <w:docDefaults>
     <w:rPrDefault>
       <w:rPr>
@@ -5737,7 +7454,7 @@
       </w:pPr>
     </w:pPrDefault>
   </w:docDefaults>
-  <w:latentStyles w:defLockedState="0" w:defUIPriority="99" w:defSemiHidden="0" w:defUnhideWhenUsed="0" w:defQFormat="0" w:count="371">
+  <w:latentStyles w:defLockedState="0" w:defUIPriority="99" w:defSemiHidden="0" w:defUnhideWhenUsed="0" w:defQFormat="0" w:count="375">
     <w:lsdException w:name="Normal" w:uiPriority="0" w:qFormat="1"/>
     <w:lsdException w:name="heading 1" w:uiPriority="9" w:qFormat="1"/>
     <w:lsdException w:name="heading 2" w:semiHidden="1" w:uiPriority="9" w:unhideWhenUsed="1" w:qFormat="1"/>
@@ -6109,6 +7826,10 @@
     <w:lsdException w:name="List Table 5 Dark Accent 6" w:uiPriority="50"/>
     <w:lsdException w:name="List Table 6 Colorful Accent 6" w:uiPriority="51"/>
     <w:lsdException w:name="List Table 7 Colorful Accent 6" w:uiPriority="52"/>
+    <w:lsdException w:name="Mention" w:semiHidden="1" w:unhideWhenUsed="1"/>
+    <w:lsdException w:name="Smart Hyperlink" w:semiHidden="1" w:unhideWhenUsed="1"/>
+    <w:lsdException w:name="Hashtag" w:semiHidden="1" w:unhideWhenUsed="1"/>
+    <w:lsdException w:name="Unresolved Mention" w:semiHidden="1" w:unhideWhenUsed="1"/>
   </w:latentStyles>
   <w:style w:type="paragraph" w:default="1" w:styleId="Normal">
     <w:name w:val="Normal"/>
@@ -6375,8 +8096,8 @@
       <w:shd w:val="clear" w:color="auto" w:fill="E1DFDD"/>
     </w:rPr>
   </w:style>
-  <w:style w:type="character" w:customStyle="1" w:styleId="UnresolvedMention">
-    <w:name w:val="Unresolved Mention"/>
+  <w:style w:type="character" w:customStyle="1" w:styleId="UnresolvedMention3">
+    <w:name w:val="Unresolved Mention3"/>
     <w:basedOn w:val="DefaultParagraphFont"/>
     <w:uiPriority w:val="99"/>
     <w:semiHidden/>
@@ -6398,6 +8119,18 @@
       <w:color w:val="1F3763" w:themeColor="accent1" w:themeShade="7F"/>
       <w:sz w:val="24"/>
       <w:szCs w:val="24"/>
+    </w:rPr>
+  </w:style>
+  <w:style w:type="character" w:styleId="UnresolvedMention">
+    <w:name w:val="Unresolved Mention"/>
+    <w:basedOn w:val="DefaultParagraphFont"/>
+    <w:uiPriority w:val="99"/>
+    <w:semiHidden/>
+    <w:unhideWhenUsed/>
+    <w:rsid w:val="00E254AA"/>
+    <w:rPr>
+      <w:color w:val="605E5C"/>
+      <w:shd w:val="clear" w:color="auto" w:fill="E1DFDD"/>
     </w:rPr>
   </w:style>
 </w:styles>
@@ -6703,7 +8436,7 @@
 </file>
 
 <file path=customXml/itemProps1.xml><?xml version="1.0" encoding="utf-8"?>
-<ds:datastoreItem xmlns:ds="http://schemas.openxmlformats.org/officeDocument/2006/customXml" ds:itemID="{BECC6FE4-7C82-46E9-8D5A-72AEE26F3B61}">
+<ds:datastoreItem xmlns:ds="http://schemas.openxmlformats.org/officeDocument/2006/customXml" ds:itemID="{AB4CD20B-D764-450E-8E90-AD02B0C9836C}">
   <ds:schemaRefs>
     <ds:schemaRef ds:uri="http://schemas.openxmlformats.org/officeDocument/2006/bibliography"/>
   </ds:schemaRefs>

</xml_diff>